<commit_message>
mais um fix ao relatorio
</commit_message>
<xml_diff>
--- a/report teemo.docx
+++ b/report teemo.docx
@@ -48,7 +48,7 @@
                     <pic:cNvPicPr/>
                   </pic:nvPicPr>
                   <pic:blipFill>
-                    <a:blip r:embed="rId5" cstate="print">
+                    <a:blip r:embed="rId7" cstate="print">
                       <a:extLst>
                         <a:ext uri="{28A0092B-C50C-407E-A947-70E740481C1C}">
                           <a14:useLocalDpi xmlns:a14="http://schemas.microsoft.com/office/drawing/2010/main" val="0"/>
@@ -135,6 +135,7 @@
         </w:rPr>
       </w:pPr>
       <w:bookmarkStart w:id="0" w:name="_Toc22409360"/>
+      <w:bookmarkStart w:id="1" w:name="_Toc22493574"/>
       <w:r>
         <w:rPr>
           <w:sz w:val="36"/>
@@ -143,6 +144,7 @@
         <w:t>Relatório Intercalar</w:t>
       </w:r>
       <w:bookmarkEnd w:id="0"/>
+      <w:bookmarkEnd w:id="1"/>
     </w:p>
     <w:p>
       <w:pPr>
@@ -262,10 +264,7 @@
         <w:t>@fe.up.pt</w:t>
       </w:r>
     </w:p>
-    <w:p>
-      <w:bookmarkStart w:id="1" w:name="_GoBack"/>
-      <w:bookmarkEnd w:id="1"/>
-    </w:p>
+    <w:p/>
     <w:sdt>
       <w:sdtPr>
         <w:rPr>
@@ -302,9 +301,19 @@
             <w:tabs>
               <w:tab w:val="right" w:leader="dot" w:pos="8494"/>
             </w:tabs>
+          </w:pPr>
+        </w:p>
+        <w:p>
+          <w:pPr>
+            <w:pStyle w:val="ndice2"/>
+            <w:tabs>
+              <w:tab w:val="right" w:leader="dot" w:pos="8494"/>
+            </w:tabs>
             <w:ind w:left="0"/>
             <w:rPr>
+              <w:rFonts w:eastAsiaTheme="minorEastAsia"/>
               <w:noProof/>
+              <w:lang w:eastAsia="pt-PT"/>
             </w:rPr>
           </w:pPr>
           <w:r>
@@ -316,7 +325,8 @@
           <w:r>
             <w:fldChar w:fldCharType="separate"/>
           </w:r>
-          <w:hyperlink w:anchor="_Toc22409361" w:history="1">
+          <w:hyperlink w:anchor="_Toc22493574" w:history="1"/>
+          <w:hyperlink w:anchor="_Toc22493575" w:history="1">
             <w:r>
               <w:rPr>
                 <w:rStyle w:val="Hiperligao"/>
@@ -343,7 +353,7 @@
                 <w:noProof/>
                 <w:webHidden/>
               </w:rPr>
-              <w:instrText xml:space="preserve"> PAGEREF _Toc22409361 \h </w:instrText>
+              <w:instrText xml:space="preserve"> PAGEREF _Toc22493575 \h </w:instrText>
             </w:r>
             <w:r>
               <w:rPr>
@@ -363,7 +373,7 @@
                 <w:noProof/>
                 <w:webHidden/>
               </w:rPr>
-              <w:t>4</w:t>
+              <w:t>3</w:t>
             </w:r>
             <w:r>
               <w:rPr>
@@ -381,10 +391,12 @@
               <w:tab w:val="right" w:leader="dot" w:pos="8494"/>
             </w:tabs>
             <w:rPr>
+              <w:rFonts w:eastAsiaTheme="minorEastAsia"/>
               <w:noProof/>
+              <w:lang w:eastAsia="pt-PT"/>
             </w:rPr>
           </w:pPr>
-          <w:hyperlink w:anchor="_Toc22409362" w:history="1">
+          <w:hyperlink w:anchor="_Toc22493576" w:history="1">
             <w:r>
               <w:rPr>
                 <w:rStyle w:val="Hiperligao"/>
@@ -411,7 +423,7 @@
                 <w:noProof/>
                 <w:webHidden/>
               </w:rPr>
-              <w:instrText xml:space="preserve"> PAGEREF _Toc22409362 \h </w:instrText>
+              <w:instrText xml:space="preserve"> PAGEREF _Toc22493576 \h </w:instrText>
             </w:r>
             <w:r>
               <w:rPr>
@@ -431,7 +443,7 @@
                 <w:noProof/>
                 <w:webHidden/>
               </w:rPr>
-              <w:t>4</w:t>
+              <w:t>3</w:t>
             </w:r>
             <w:r>
               <w:rPr>
@@ -449,10 +461,12 @@
               <w:tab w:val="right" w:leader="dot" w:pos="8494"/>
             </w:tabs>
             <w:rPr>
+              <w:rFonts w:eastAsiaTheme="minorEastAsia"/>
               <w:noProof/>
+              <w:lang w:eastAsia="pt-PT"/>
             </w:rPr>
           </w:pPr>
-          <w:hyperlink w:anchor="_Toc22409363" w:history="1">
+          <w:hyperlink w:anchor="_Toc22493577" w:history="1">
             <w:r>
               <w:rPr>
                 <w:rStyle w:val="Hiperligao"/>
@@ -479,7 +493,7 @@
                 <w:noProof/>
                 <w:webHidden/>
               </w:rPr>
-              <w:instrText xml:space="preserve"> PAGEREF _Toc22409363 \h </w:instrText>
+              <w:instrText xml:space="preserve"> PAGEREF _Toc22493577 \h </w:instrText>
             </w:r>
             <w:r>
               <w:rPr>
@@ -499,7 +513,7 @@
                 <w:noProof/>
                 <w:webHidden/>
               </w:rPr>
-              <w:t>6</w:t>
+              <w:t>5</w:t>
             </w:r>
             <w:r>
               <w:rPr>
@@ -517,10 +531,12 @@
               <w:tab w:val="right" w:leader="dot" w:pos="8494"/>
             </w:tabs>
             <w:rPr>
+              <w:rFonts w:eastAsiaTheme="minorEastAsia"/>
               <w:noProof/>
+              <w:lang w:eastAsia="pt-PT"/>
             </w:rPr>
           </w:pPr>
-          <w:hyperlink w:anchor="_Toc22409364" w:history="1">
+          <w:hyperlink w:anchor="_Toc22493578" w:history="1">
             <w:r>
               <w:rPr>
                 <w:rStyle w:val="Hiperligao"/>
@@ -547,7 +563,7 @@
                 <w:noProof/>
                 <w:webHidden/>
               </w:rPr>
-              <w:instrText xml:space="preserve"> PAGEREF _Toc22409364 \h </w:instrText>
+              <w:instrText xml:space="preserve"> PAGEREF _Toc22493578 \h </w:instrText>
             </w:r>
             <w:r>
               <w:rPr>
@@ -567,7 +583,7 @@
                 <w:noProof/>
                 <w:webHidden/>
               </w:rPr>
-              <w:t>7</w:t>
+              <w:t>6</w:t>
             </w:r>
             <w:r>
               <w:rPr>
@@ -590,6 +606,8 @@
       </w:sdtContent>
     </w:sdt>
     <w:p>
+      <w:bookmarkStart w:id="2" w:name="_GoBack"/>
+      <w:bookmarkEnd w:id="2"/>
       <w:r>
         <w:br w:type="page"/>
       </w:r>
@@ -598,12 +616,12 @@
       <w:pPr>
         <w:pStyle w:val="Ttulo1"/>
       </w:pPr>
-      <w:bookmarkStart w:id="2" w:name="_Toc22409361"/>
+      <w:bookmarkStart w:id="3" w:name="_Toc22493575"/>
       <w:r>
         <w:lastRenderedPageBreak/>
         <w:t>Descrição</w:t>
       </w:r>
-      <w:bookmarkEnd w:id="2"/>
+      <w:bookmarkEnd w:id="3"/>
     </w:p>
     <w:p/>
     <w:p>
@@ -700,11 +718,11 @@
       <w:pPr>
         <w:pStyle w:val="Ttulo1"/>
       </w:pPr>
-      <w:bookmarkStart w:id="3" w:name="_Toc22409362"/>
+      <w:bookmarkStart w:id="4" w:name="_Toc22493576"/>
       <w:r>
         <w:t>Regras</w:t>
       </w:r>
-      <w:bookmarkEnd w:id="3"/>
+      <w:bookmarkEnd w:id="4"/>
     </w:p>
     <w:p>
       <w:pPr>
@@ -751,7 +769,7 @@
                     <pic:cNvPicPr/>
                   </pic:nvPicPr>
                   <pic:blipFill>
-                    <a:blip r:embed="rId6"/>
+                    <a:blip r:embed="rId8"/>
                     <a:stretch>
                       <a:fillRect/>
                     </a:stretch>
@@ -779,14 +797,27 @@
       <w:r>
         <w:t xml:space="preserve">Figura </w:t>
       </w:r>
-      <w:fldSimple w:instr=" SEQ Figura \* ARABIC ">
-        <w:r>
-          <w:rPr>
-            <w:noProof/>
-          </w:rPr>
-          <w:t>1</w:t>
-        </w:r>
-      </w:fldSimple>
+      <w:r>
+        <w:fldChar w:fldCharType="begin"/>
+      </w:r>
+      <w:r>
+        <w:instrText xml:space="preserve"> SEQ Figura \* ARABIC </w:instrText>
+      </w:r>
+      <w:r>
+        <w:fldChar w:fldCharType="separate"/>
+      </w:r>
+      <w:r>
+        <w:rPr>
+          <w:noProof/>
+        </w:rPr>
+        <w:t>1</w:t>
+      </w:r>
+      <w:r>
+        <w:rPr>
+          <w:noProof/>
+        </w:rPr>
+        <w:fldChar w:fldCharType="end"/>
+      </w:r>
       <w:r>
         <w:t xml:space="preserve"> - Nos Casos A e B, as setas apontam para peças seguras, sendo que as outras não têm esse estatuto. No exemplo C e D todas as peças estão numa posição segura.</w:t>
       </w:r>
@@ -892,7 +923,7 @@
                     </pic:cNvPicPr>
                   </pic:nvPicPr>
                   <pic:blipFill>
-                    <a:blip r:embed="rId7">
+                    <a:blip r:embed="rId9">
                       <a:extLst>
                         <a:ext uri="{28A0092B-C50C-407E-A947-70E740481C1C}">
                           <a14:useLocalDpi xmlns:a14="http://schemas.microsoft.com/office/drawing/2010/main" val="0"/>
@@ -934,14 +965,27 @@
       <w:r>
         <w:t xml:space="preserve">Figura </w:t>
       </w:r>
-      <w:fldSimple w:instr=" SEQ Figura \* ARABIC ">
-        <w:r>
-          <w:rPr>
-            <w:noProof/>
-          </w:rPr>
-          <w:t>2</w:t>
-        </w:r>
-      </w:fldSimple>
+      <w:r>
+        <w:fldChar w:fldCharType="begin"/>
+      </w:r>
+      <w:r>
+        <w:instrText xml:space="preserve"> SEQ Figura \* ARABIC </w:instrText>
+      </w:r>
+      <w:r>
+        <w:fldChar w:fldCharType="separate"/>
+      </w:r>
+      <w:r>
+        <w:rPr>
+          <w:noProof/>
+        </w:rPr>
+        <w:t>2</w:t>
+      </w:r>
+      <w:r>
+        <w:rPr>
+          <w:noProof/>
+        </w:rPr>
+        <w:fldChar w:fldCharType="end"/>
+      </w:r>
       <w:r>
         <w:t xml:space="preserve"> - Exemplo válido de configuração inicial do tabuleiro. A peça marcada com um X não se encontra segura, logo passará à colheita de um jogador.</w:t>
       </w:r>
@@ -1009,14 +1053,27 @@
                             <w:r>
                               <w:t xml:space="preserve">Figura </w:t>
                             </w:r>
-                            <w:fldSimple w:instr=" SEQ Figura \* ARABIC ">
-                              <w:r>
-                                <w:rPr>
-                                  <w:noProof/>
-                                </w:rPr>
-                                <w:t>3</w:t>
-                              </w:r>
-                            </w:fldSimple>
+                            <w:r>
+                              <w:fldChar w:fldCharType="begin"/>
+                            </w:r>
+                            <w:r>
+                              <w:instrText xml:space="preserve"> SEQ Figura \* ARABIC </w:instrText>
+                            </w:r>
+                            <w:r>
+                              <w:fldChar w:fldCharType="separate"/>
+                            </w:r>
+                            <w:r>
+                              <w:rPr>
+                                <w:noProof/>
+                              </w:rPr>
+                              <w:t>3</w:t>
+                            </w:r>
+                            <w:r>
+                              <w:rPr>
+                                <w:noProof/>
+                              </w:rPr>
+                              <w:fldChar w:fldCharType="end"/>
+                            </w:r>
                             <w:r>
                               <w:t xml:space="preserve">  Turnos 22, 25 e 27 de um exemplo de jogo de asterismo</w:t>
                             </w:r>
@@ -1054,14 +1111,27 @@
                       <w:r>
                         <w:t xml:space="preserve">Figura </w:t>
                       </w:r>
-                      <w:fldSimple w:instr=" SEQ Figura \* ARABIC ">
-                        <w:r>
-                          <w:rPr>
-                            <w:noProof/>
-                          </w:rPr>
-                          <w:t>3</w:t>
-                        </w:r>
-                      </w:fldSimple>
+                      <w:r>
+                        <w:fldChar w:fldCharType="begin"/>
+                      </w:r>
+                      <w:r>
+                        <w:instrText xml:space="preserve"> SEQ Figura \* ARABIC </w:instrText>
+                      </w:r>
+                      <w:r>
+                        <w:fldChar w:fldCharType="separate"/>
+                      </w:r>
+                      <w:r>
+                        <w:rPr>
+                          <w:noProof/>
+                        </w:rPr>
+                        <w:t>3</w:t>
+                      </w:r>
+                      <w:r>
+                        <w:rPr>
+                          <w:noProof/>
+                        </w:rPr>
+                        <w:fldChar w:fldCharType="end"/>
+                      </w:r>
                       <w:r>
                         <w:t xml:space="preserve">  Turnos 22, 25 e 27 de um exemplo de jogo de asterismo</w:t>
                       </w:r>
@@ -1110,7 +1180,7 @@
                     <pic:cNvPicPr/>
                   </pic:nvPicPr>
                   <pic:blipFill>
-                    <a:blip r:embed="rId8">
+                    <a:blip r:embed="rId10">
                       <a:extLst>
                         <a:ext uri="{28A0092B-C50C-407E-A947-70E740481C1C}">
                           <a14:useLocalDpi xmlns:a14="http://schemas.microsoft.com/office/drawing/2010/main" val="0"/>
@@ -1207,12 +1277,12 @@
       <w:pPr>
         <w:pStyle w:val="Ttulo1"/>
       </w:pPr>
-      <w:bookmarkStart w:id="4" w:name="_Toc22409363"/>
+      <w:bookmarkStart w:id="5" w:name="_Toc22493577"/>
       <w:r>
         <w:lastRenderedPageBreak/>
         <w:t>Representação</w:t>
       </w:r>
-      <w:bookmarkEnd w:id="4"/>
+      <w:bookmarkEnd w:id="5"/>
     </w:p>
     <w:p/>
     <w:p>
@@ -1277,7 +1347,7 @@
                     </pic:cNvPicPr>
                   </pic:nvPicPr>
                   <pic:blipFill>
-                    <a:blip r:embed="rId9" cstate="print">
+                    <a:blip r:embed="rId11" cstate="print">
                       <a:extLst>
                         <a:ext uri="{28A0092B-C50C-407E-A947-70E740481C1C}">
                           <a14:useLocalDpi xmlns:a14="http://schemas.microsoft.com/office/drawing/2010/main" val="0"/>
@@ -1350,7 +1420,7 @@
                     <pic:cNvPicPr/>
                   </pic:nvPicPr>
                   <pic:blipFill>
-                    <a:blip r:embed="rId10">
+                    <a:blip r:embed="rId12">
                       <a:extLst>
                         <a:ext uri="{28A0092B-C50C-407E-A947-70E740481C1C}">
                           <a14:useLocalDpi xmlns:a14="http://schemas.microsoft.com/office/drawing/2010/main" val="0"/>
@@ -1436,12 +1506,12 @@
       <w:pPr>
         <w:pStyle w:val="Ttulo1"/>
       </w:pPr>
-      <w:bookmarkStart w:id="5" w:name="_Toc22409364"/>
+      <w:bookmarkStart w:id="6" w:name="_Toc22493578"/>
       <w:r>
         <w:lastRenderedPageBreak/>
         <w:t>Display</w:t>
       </w:r>
-      <w:bookmarkEnd w:id="5"/>
+      <w:bookmarkEnd w:id="6"/>
     </w:p>
     <w:p>
       <w:r>
@@ -1496,7 +1566,7 @@
                     </pic:cNvPicPr>
                   </pic:nvPicPr>
                   <pic:blipFill>
-                    <a:blip r:embed="rId11">
+                    <a:blip r:embed="rId13">
                       <a:extLst>
                         <a:ext uri="{28A0092B-C50C-407E-A947-70E740481C1C}">
                           <a14:useLocalDpi xmlns:a14="http://schemas.microsoft.com/office/drawing/2010/main" val="0"/>
@@ -1571,7 +1641,7 @@
                     </pic:cNvPicPr>
                   </pic:nvPicPr>
                   <pic:blipFill>
-                    <a:blip r:embed="rId12">
+                    <a:blip r:embed="rId14">
                       <a:extLst>
                         <a:ext uri="{28A0092B-C50C-407E-A947-70E740481C1C}">
                           <a14:useLocalDpi xmlns:a14="http://schemas.microsoft.com/office/drawing/2010/main" val="0"/>
@@ -1644,7 +1714,7 @@
                     <pic:cNvPicPr/>
                   </pic:nvPicPr>
                   <pic:blipFill>
-                    <a:blip r:embed="rId13" cstate="print">
+                    <a:blip r:embed="rId15" cstate="print">
                       <a:extLst>
                         <a:ext uri="{28A0092B-C50C-407E-A947-70E740481C1C}">
                           <a14:useLocalDpi xmlns:a14="http://schemas.microsoft.com/office/drawing/2010/main" val="0"/>
@@ -1678,13 +1748,108 @@
     <w:p/>
     <w:p/>
     <w:sectPr>
+      <w:footerReference w:type="default" r:id="rId16"/>
       <w:pgSz w:w="11906" w:h="16838"/>
       <w:pgMar w:top="1417" w:right="1701" w:bottom="1417" w:left="1701" w:header="708" w:footer="708" w:gutter="0"/>
+      <w:pgNumType w:start="1"/>
       <w:cols w:space="708"/>
+      <w:titlePg/>
       <w:docGrid w:linePitch="360"/>
     </w:sectPr>
   </w:body>
 </w:document>
+</file>
+
+<file path=word/endnotes.xml><?xml version="1.0" encoding="utf-8"?>
+<w:endnotes xmlns:wpc="http://schemas.microsoft.com/office/word/2010/wordprocessingCanvas" xmlns:cx="http://schemas.microsoft.com/office/drawing/2014/chartex" xmlns:cx1="http://schemas.microsoft.com/office/drawing/2015/9/8/chartex" xmlns:cx2="http://schemas.microsoft.com/office/drawing/2015/10/21/chartex" xmlns:cx3="http://schemas.microsoft.com/office/drawing/2016/5/9/chartex" xmlns:cx4="http://schemas.microsoft.com/office/drawing/2016/5/10/chartex" xmlns:cx5="http://schemas.microsoft.com/office/drawing/2016/5/11/chartex" xmlns:cx6="http://schemas.microsoft.com/office/drawing/2016/5/12/chartex" xmlns:cx7="http://schemas.microsoft.com/office/drawing/2016/5/13/chartex" xmlns:cx8="http://schemas.microsoft.com/office/drawing/2016/5/14/chartex" xmlns:mc="http://schemas.openxmlformats.org/markup-compatibility/2006" xmlns:aink="http://schemas.microsoft.com/office/drawing/2016/ink" xmlns:am3d="http://schemas.microsoft.com/office/drawing/2017/model3d" xmlns:o="urn:schemas-microsoft-com:office:office" xmlns:r="http://schemas.openxmlformats.org/officeDocument/2006/relationships" xmlns:m="http://schemas.openxmlformats.org/officeDocument/2006/math" xmlns:v="urn:schemas-microsoft-com:vml" xmlns:wp14="http://schemas.microsoft.com/office/word/2010/wordprocessingDrawing" xmlns:wp="http://schemas.openxmlformats.org/drawingml/2006/wordprocessingDrawing" xmlns:w10="urn:schemas-microsoft-com:office:word" xmlns:w="http://schemas.openxmlformats.org/wordprocessingml/2006/main" xmlns:w14="http://schemas.microsoft.com/office/word/2010/wordml" xmlns:w15="http://schemas.microsoft.com/office/word/2012/wordml" xmlns:w16cid="http://schemas.microsoft.com/office/word/2016/wordml/cid" xmlns:w16se="http://schemas.microsoft.com/office/word/2015/wordml/symex" xmlns:wpg="http://schemas.microsoft.com/office/word/2010/wordprocessingGroup" xmlns:wpi="http://schemas.microsoft.com/office/word/2010/wordprocessingInk" xmlns:wne="http://schemas.microsoft.com/office/word/2006/wordml" xmlns:wps="http://schemas.microsoft.com/office/word/2010/wordprocessingShape" mc:Ignorable="w14 w15 w16se w16cid wp14">
+  <w:endnote w:type="separator" w:id="-1">
+    <w:p>
+      <w:pPr>
+        <w:spacing w:after="0" w:line="240" w:lineRule="auto"/>
+      </w:pPr>
+      <w:r>
+        <w:separator/>
+      </w:r>
+    </w:p>
+  </w:endnote>
+  <w:endnote w:type="continuationSeparator" w:id="0">
+    <w:p>
+      <w:pPr>
+        <w:spacing w:after="0" w:line="240" w:lineRule="auto"/>
+      </w:pPr>
+      <w:r>
+        <w:continuationSeparator/>
+      </w:r>
+    </w:p>
+  </w:endnote>
+</w:endnotes>
+</file>
+
+<file path=word/footer1.xml><?xml version="1.0" encoding="utf-8"?>
+<w:ftr xmlns:wpc="http://schemas.microsoft.com/office/word/2010/wordprocessingCanvas" xmlns:cx="http://schemas.microsoft.com/office/drawing/2014/chartex" xmlns:cx1="http://schemas.microsoft.com/office/drawing/2015/9/8/chartex" xmlns:cx2="http://schemas.microsoft.com/office/drawing/2015/10/21/chartex" xmlns:cx3="http://schemas.microsoft.com/office/drawing/2016/5/9/chartex" xmlns:cx4="http://schemas.microsoft.com/office/drawing/2016/5/10/chartex" xmlns:cx5="http://schemas.microsoft.com/office/drawing/2016/5/11/chartex" xmlns:cx6="http://schemas.microsoft.com/office/drawing/2016/5/12/chartex" xmlns:cx7="http://schemas.microsoft.com/office/drawing/2016/5/13/chartex" xmlns:cx8="http://schemas.microsoft.com/office/drawing/2016/5/14/chartex" xmlns:mc="http://schemas.openxmlformats.org/markup-compatibility/2006" xmlns:aink="http://schemas.microsoft.com/office/drawing/2016/ink" xmlns:am3d="http://schemas.microsoft.com/office/drawing/2017/model3d" xmlns:o="urn:schemas-microsoft-com:office:office" xmlns:r="http://schemas.openxmlformats.org/officeDocument/2006/relationships" xmlns:m="http://schemas.openxmlformats.org/officeDocument/2006/math" xmlns:v="urn:schemas-microsoft-com:vml" xmlns:wp14="http://schemas.microsoft.com/office/word/2010/wordprocessingDrawing" xmlns:wp="http://schemas.openxmlformats.org/drawingml/2006/wordprocessingDrawing" xmlns:w10="urn:schemas-microsoft-com:office:word" xmlns:w="http://schemas.openxmlformats.org/wordprocessingml/2006/main" xmlns:w14="http://schemas.microsoft.com/office/word/2010/wordml" xmlns:w15="http://schemas.microsoft.com/office/word/2012/wordml" xmlns:w16cid="http://schemas.microsoft.com/office/word/2016/wordml/cid" xmlns:w16se="http://schemas.microsoft.com/office/word/2015/wordml/symex" xmlns:wpg="http://schemas.microsoft.com/office/word/2010/wordprocessingGroup" xmlns:wpi="http://schemas.microsoft.com/office/word/2010/wordprocessingInk" xmlns:wne="http://schemas.microsoft.com/office/word/2006/wordml" xmlns:wps="http://schemas.microsoft.com/office/word/2010/wordprocessingShape" mc:Ignorable="w14 w15 w16se w16cid wp14">
+  <w:sdt>
+    <w:sdtPr>
+      <w:id w:val="-923807627"/>
+      <w:docPartObj>
+        <w:docPartGallery w:val="Page Numbers (Bottom of Page)"/>
+        <w:docPartUnique/>
+      </w:docPartObj>
+    </w:sdtPr>
+    <w:sdtContent>
+      <w:p>
+        <w:pPr>
+          <w:pStyle w:val="Rodap"/>
+          <w:jc w:val="right"/>
+        </w:pPr>
+        <w:r>
+          <w:fldChar w:fldCharType="begin"/>
+        </w:r>
+        <w:r>
+          <w:instrText>PAGE   \* MERGEFORMAT</w:instrText>
+        </w:r>
+        <w:r>
+          <w:fldChar w:fldCharType="separate"/>
+        </w:r>
+        <w:r>
+          <w:t>2</w:t>
+        </w:r>
+        <w:r>
+          <w:fldChar w:fldCharType="end"/>
+        </w:r>
+      </w:p>
+    </w:sdtContent>
+  </w:sdt>
+  <w:p>
+    <w:pPr>
+      <w:pStyle w:val="Rodap"/>
+    </w:pPr>
+  </w:p>
+</w:ftr>
+</file>
+
+<file path=word/footnotes.xml><?xml version="1.0" encoding="utf-8"?>
+<w:footnotes xmlns:wpc="http://schemas.microsoft.com/office/word/2010/wordprocessingCanvas" xmlns:cx="http://schemas.microsoft.com/office/drawing/2014/chartex" xmlns:cx1="http://schemas.microsoft.com/office/drawing/2015/9/8/chartex" xmlns:cx2="http://schemas.microsoft.com/office/drawing/2015/10/21/chartex" xmlns:cx3="http://schemas.microsoft.com/office/drawing/2016/5/9/chartex" xmlns:cx4="http://schemas.microsoft.com/office/drawing/2016/5/10/chartex" xmlns:cx5="http://schemas.microsoft.com/office/drawing/2016/5/11/chartex" xmlns:cx6="http://schemas.microsoft.com/office/drawing/2016/5/12/chartex" xmlns:cx7="http://schemas.microsoft.com/office/drawing/2016/5/13/chartex" xmlns:cx8="http://schemas.microsoft.com/office/drawing/2016/5/14/chartex" xmlns:mc="http://schemas.openxmlformats.org/markup-compatibility/2006" xmlns:aink="http://schemas.microsoft.com/office/drawing/2016/ink" xmlns:am3d="http://schemas.microsoft.com/office/drawing/2017/model3d" xmlns:o="urn:schemas-microsoft-com:office:office" xmlns:r="http://schemas.openxmlformats.org/officeDocument/2006/relationships" xmlns:m="http://schemas.openxmlformats.org/officeDocument/2006/math" xmlns:v="urn:schemas-microsoft-com:vml" xmlns:wp14="http://schemas.microsoft.com/office/word/2010/wordprocessingDrawing" xmlns:wp="http://schemas.openxmlformats.org/drawingml/2006/wordprocessingDrawing" xmlns:w10="urn:schemas-microsoft-com:office:word" xmlns:w="http://schemas.openxmlformats.org/wordprocessingml/2006/main" xmlns:w14="http://schemas.microsoft.com/office/word/2010/wordml" xmlns:w15="http://schemas.microsoft.com/office/word/2012/wordml" xmlns:w16cid="http://schemas.microsoft.com/office/word/2016/wordml/cid" xmlns:w16se="http://schemas.microsoft.com/office/word/2015/wordml/symex" xmlns:wpg="http://schemas.microsoft.com/office/word/2010/wordprocessingGroup" xmlns:wpi="http://schemas.microsoft.com/office/word/2010/wordprocessingInk" xmlns:wne="http://schemas.microsoft.com/office/word/2006/wordml" xmlns:wps="http://schemas.microsoft.com/office/word/2010/wordprocessingShape" mc:Ignorable="w14 w15 w16se w16cid wp14">
+  <w:footnote w:type="separator" w:id="-1">
+    <w:p>
+      <w:pPr>
+        <w:spacing w:after="0" w:line="240" w:lineRule="auto"/>
+      </w:pPr>
+      <w:r>
+        <w:separator/>
+      </w:r>
+    </w:p>
+  </w:footnote>
+  <w:footnote w:type="continuationSeparator" w:id="0">
+    <w:p>
+      <w:pPr>
+        <w:spacing w:after="0" w:line="240" w:lineRule="auto"/>
+      </w:pPr>
+      <w:r>
+        <w:continuationSeparator/>
+      </w:r>
+    </w:p>
+  </w:footnote>
+</w:footnotes>
 </file>
 
 <file path=word/numbering.xml><?xml version="1.0" encoding="utf-8"?>
@@ -2418,6 +2583,50 @@
       <w:u w:val="single"/>
     </w:rPr>
   </w:style>
+  <w:style w:type="paragraph" w:styleId="Cabealho">
+    <w:name w:val="header"/>
+    <w:basedOn w:val="Normal"/>
+    <w:link w:val="CabealhoCarter"/>
+    <w:uiPriority w:val="99"/>
+    <w:unhideWhenUsed/>
+    <w:rsid w:val="00860582"/>
+    <w:pPr>
+      <w:tabs>
+        <w:tab w:val="center" w:pos="4513"/>
+        <w:tab w:val="right" w:pos="9026"/>
+      </w:tabs>
+      <w:spacing w:after="0" w:line="240" w:lineRule="auto"/>
+    </w:pPr>
+  </w:style>
+  <w:style w:type="character" w:customStyle="1" w:styleId="CabealhoCarter">
+    <w:name w:val="Cabeçalho Caráter"/>
+    <w:basedOn w:val="Tipodeletrapredefinidodopargrafo"/>
+    <w:link w:val="Cabealho"/>
+    <w:uiPriority w:val="99"/>
+    <w:rsid w:val="00860582"/>
+  </w:style>
+  <w:style w:type="paragraph" w:styleId="Rodap">
+    <w:name w:val="footer"/>
+    <w:basedOn w:val="Normal"/>
+    <w:link w:val="RodapCarter"/>
+    <w:uiPriority w:val="99"/>
+    <w:unhideWhenUsed/>
+    <w:rsid w:val="00860582"/>
+    <w:pPr>
+      <w:tabs>
+        <w:tab w:val="center" w:pos="4513"/>
+        <w:tab w:val="right" w:pos="9026"/>
+      </w:tabs>
+      <w:spacing w:after="0" w:line="240" w:lineRule="auto"/>
+    </w:pPr>
+  </w:style>
+  <w:style w:type="character" w:customStyle="1" w:styleId="RodapCarter">
+    <w:name w:val="Rodapé Caráter"/>
+    <w:basedOn w:val="Tipodeletrapredefinidodopargrafo"/>
+    <w:link w:val="Rodap"/>
+    <w:uiPriority w:val="99"/>
+    <w:rsid w:val="00860582"/>
+  </w:style>
 </w:styles>
 </file>
 

</xml_diff>